<commit_message>
Se agrega parte del codigo
</commit_message>
<xml_diff>
--- a/Examen GCBA.docx
+++ b/Examen GCBA.docx
@@ -1,6 +1,6 @@
 
 <file path=word/document.xml><?xml version="1.0" encoding="utf-8"?>
-<w:document xmlns:wpc="http://schemas.microsoft.com/office/word/2010/wordprocessingCanvas" xmlns:cx="http://schemas.microsoft.com/office/drawing/2014/chartex" xmlns:cx1="http://schemas.microsoft.com/office/drawing/2015/9/8/chartex" xmlns:cx2="http://schemas.microsoft.com/office/drawing/2015/10/21/chartex" xmlns:cx3="http://schemas.microsoft.com/office/drawing/2016/5/9/chartex" xmlns:cx4="http://schemas.microsoft.com/office/drawing/2016/5/10/chartex" xmlns:cx5="http://schemas.microsoft.com/office/drawing/2016/5/11/chartex" xmlns:cx6="http://schemas.microsoft.com/office/drawing/2016/5/12/chartex" xmlns:cx7="http://schemas.microsoft.com/office/drawing/2016/5/13/chartex" xmlns:cx8="http://schemas.microsoft.com/office/drawing/2016/5/14/chartex" xmlns:mc="http://schemas.openxmlformats.org/markup-compatibility/2006" xmlns:aink="http://schemas.microsoft.com/office/drawing/2016/ink" xmlns:am3d="http://schemas.microsoft.com/office/drawing/2017/model3d" xmlns:o="urn:schemas-microsoft-com:office:office" xmlns:r="http://schemas.openxmlformats.org/officeDocument/2006/relationships" xmlns:m="http://schemas.openxmlformats.org/officeDocument/2006/math" xmlns:v="urn:schemas-microsoft-com:vml" xmlns:wp14="http://schemas.microsoft.com/office/word/2010/wordprocessingDrawing" xmlns:wp="http://schemas.openxmlformats.org/drawingml/2006/wordprocessingDrawing" xmlns:w10="urn:schemas-microsoft-com:office:word" xmlns:w="http://schemas.openxmlformats.org/wordprocessingml/2006/main" xmlns:w14="http://schemas.microsoft.com/office/word/2010/wordml" xmlns:w15="http://schemas.microsoft.com/office/word/2012/wordml" xmlns:w16cid="http://schemas.microsoft.com/office/word/2016/wordml/cid" xmlns:w16se="http://schemas.microsoft.com/office/word/2015/wordml/symex" xmlns:wpg="http://schemas.microsoft.com/office/word/2010/wordprocessingGroup" xmlns:wpi="http://schemas.microsoft.com/office/word/2010/wordprocessingInk" xmlns:wne="http://schemas.microsoft.com/office/word/2006/wordml" xmlns:wps="http://schemas.microsoft.com/office/word/2010/wordprocessingShape" mc:Ignorable="w14 w15 w16se w16cid wp14">
+<w:document xmlns:wpc="http://schemas.microsoft.com/office/word/2010/wordprocessingCanvas" xmlns:cx="http://schemas.microsoft.com/office/drawing/2014/chartex" xmlns:cx1="http://schemas.microsoft.com/office/drawing/2015/9/8/chartex" xmlns:cx2="http://schemas.microsoft.com/office/drawing/2015/10/21/chartex" xmlns:cx3="http://schemas.microsoft.com/office/drawing/2016/5/9/chartex" xmlns:cx4="http://schemas.microsoft.com/office/drawing/2016/5/10/chartex" xmlns:cx5="http://schemas.microsoft.com/office/drawing/2016/5/11/chartex" xmlns:cx6="http://schemas.microsoft.com/office/drawing/2016/5/12/chartex" xmlns:cx7="http://schemas.microsoft.com/office/drawing/2016/5/13/chartex" xmlns:cx8="http://schemas.microsoft.com/office/drawing/2016/5/14/chartex" xmlns:mc="http://schemas.openxmlformats.org/markup-compatibility/2006" xmlns:aink="http://schemas.microsoft.com/office/drawing/2016/ink" xmlns:am3d="http://schemas.microsoft.com/office/drawing/2017/model3d" xmlns:o="urn:schemas-microsoft-com:office:office" xmlns:oel="http://schemas.microsoft.com/office/2019/extlst" xmlns:r="http://schemas.openxmlformats.org/officeDocument/2006/relationships" xmlns:m="http://schemas.openxmlformats.org/officeDocument/2006/math" xmlns:v="urn:schemas-microsoft-com:vml" xmlns:wp14="http://schemas.microsoft.com/office/word/2010/wordprocessingDrawing" xmlns:wp="http://schemas.openxmlformats.org/drawingml/2006/wordprocessingDrawing" xmlns:w10="urn:schemas-microsoft-com:office:word" xmlns:w="http://schemas.openxmlformats.org/wordprocessingml/2006/main" xmlns:w14="http://schemas.microsoft.com/office/word/2010/wordml" xmlns:w15="http://schemas.microsoft.com/office/word/2012/wordml" xmlns:w16cex="http://schemas.microsoft.com/office/word/2018/wordml/cex" xmlns:w16cid="http://schemas.microsoft.com/office/word/2016/wordml/cid" xmlns:w16="http://schemas.microsoft.com/office/word/2018/wordml" xmlns:w16sdtdh="http://schemas.microsoft.com/office/word/2020/wordml/sdtdatahash" xmlns:w16se="http://schemas.microsoft.com/office/word/2015/wordml/symex" xmlns:wpg="http://schemas.microsoft.com/office/word/2010/wordprocessingGroup" xmlns:wpi="http://schemas.microsoft.com/office/word/2010/wordprocessingInk" xmlns:wne="http://schemas.microsoft.com/office/word/2006/wordml" xmlns:wps="http://schemas.microsoft.com/office/word/2010/wordprocessingShape" mc:Ignorable="w14 w15 w16se w16cid w16 w16cex w16sdtdh wp14">
   <w:body>
     <w:p>
       <w:pPr>
@@ -39,23 +39,7 @@
           <w:sz w:val="24"/>
           <w:szCs w:val="24"/>
         </w:rPr>
-        <w:t xml:space="preserve">El examen consiste en armar una maqueta en HTML y CSS, no requiere funcionamiento, nada que implique lógica, pero sí es importante que sea un sitio </w:t>
-      </w:r>
-      <w:proofErr w:type="spellStart"/>
-      <w:r>
-        <w:rPr>
-          <w:sz w:val="24"/>
-          <w:szCs w:val="24"/>
-        </w:rPr>
-        <w:t>responsive</w:t>
-      </w:r>
-      <w:proofErr w:type="spellEnd"/>
-      <w:r>
-        <w:rPr>
-          <w:sz w:val="24"/>
-          <w:szCs w:val="24"/>
-        </w:rPr>
-        <w:t xml:space="preserve">. </w:t>
+        <w:t xml:space="preserve">El examen consiste en armar una maqueta en HTML y CSS, no requiere funcionamiento, nada que implique lógica, pero sí es importante que sea un sitio responsive. </w:t>
       </w:r>
     </w:p>
     <w:p>
@@ -96,23 +80,7 @@
           <w:sz w:val="24"/>
           <w:szCs w:val="24"/>
         </w:rPr>
-        <w:t xml:space="preserve"> al proyecto. En la parte de wiki hay un instructivo de </w:t>
-      </w:r>
-      <w:proofErr w:type="spellStart"/>
-      <w:r>
-        <w:rPr>
-          <w:sz w:val="24"/>
-          <w:szCs w:val="24"/>
-        </w:rPr>
-        <w:t>como</w:t>
-      </w:r>
-      <w:proofErr w:type="spellEnd"/>
-      <w:r>
-        <w:rPr>
-          <w:sz w:val="24"/>
-          <w:szCs w:val="24"/>
-        </w:rPr>
-        <w:t xml:space="preserve"> llamarlo y utilizarlo. </w:t>
+        <w:t xml:space="preserve"> al proyecto. En la parte de wiki hay un instructivo de como llamarlo y utilizarlo. </w:t>
       </w:r>
     </w:p>
     <w:p>
@@ -315,8 +283,6 @@
         </w:rPr>
         <w:t>Accesibilidad.</w:t>
       </w:r>
-      <w:bookmarkStart w:id="0" w:name="_GoBack"/>
-      <w:bookmarkEnd w:id="0"/>
     </w:p>
     <w:p>
       <w:pPr>
@@ -376,15 +342,7 @@
           <w:sz w:val="24"/>
           <w:szCs w:val="24"/>
         </w:rPr>
-        <w:t xml:space="preserve">Tiempo de entrega: </w:t>
-      </w:r>
-      <w:proofErr w:type="gramStart"/>
-      <w:r>
-        <w:rPr>
-          <w:sz w:val="24"/>
-          <w:szCs w:val="24"/>
-        </w:rPr>
-        <w:t>M</w:t>
+        <w:t>Tiempo de entrega: M</w:t>
       </w:r>
       <w:r>
         <w:rPr>
@@ -398,15 +356,7 @@
           <w:sz w:val="24"/>
           <w:szCs w:val="24"/>
         </w:rPr>
-        <w:t>s</w:t>
-      </w:r>
-      <w:proofErr w:type="gramEnd"/>
-      <w:r>
-        <w:rPr>
-          <w:sz w:val="24"/>
-          <w:szCs w:val="24"/>
-        </w:rPr>
-        <w:t xml:space="preserve"> </w:t>
+        <w:t xml:space="preserve">s </w:t>
       </w:r>
       <w:r>
         <w:rPr>
@@ -452,15 +402,13 @@
         </w:rPr>
         <w:t xml:space="preserve">Por favor, cuando lo tengas resuelto, </w:t>
       </w:r>
-      <w:proofErr w:type="spellStart"/>
-      <w:r>
-        <w:rPr>
-          <w:sz w:val="24"/>
-          <w:szCs w:val="24"/>
-        </w:rPr>
-        <w:t>envianos</w:t>
-      </w:r>
-      <w:proofErr w:type="spellEnd"/>
+      <w:r>
+        <w:rPr>
+          <w:sz w:val="24"/>
+          <w:szCs w:val="24"/>
+        </w:rPr>
+        <w:t>envíanos</w:t>
+      </w:r>
       <w:r>
         <w:rPr>
           <w:sz w:val="24"/>
@@ -471,6 +419,148 @@
     </w:p>
     <w:p/>
     <w:p/>
+    <w:p>
+      <w:r>
+        <w:t>Que se hizo con el examen.</w:t>
+      </w:r>
+    </w:p>
+    <w:p/>
+    <w:p>
+      <w:r>
+        <w:t xml:space="preserve">No se utilizo </w:t>
+      </w:r>
+      <w:proofErr w:type="spellStart"/>
+      <w:r>
+        <w:t>sass</w:t>
+      </w:r>
+      <w:proofErr w:type="spellEnd"/>
+      <w:r>
+        <w:t xml:space="preserve"> y </w:t>
+      </w:r>
+      <w:proofErr w:type="spellStart"/>
+      <w:r>
+        <w:t>css</w:t>
+      </w:r>
+      <w:proofErr w:type="spellEnd"/>
+      <w:r>
+        <w:t xml:space="preserve"> de obelisco porque </w:t>
+      </w:r>
+      <w:proofErr w:type="spellStart"/>
+      <w:r>
+        <w:t>tenia</w:t>
+      </w:r>
+      <w:proofErr w:type="spellEnd"/>
+      <w:r>
+        <w:t xml:space="preserve"> algunas malas prácticas para corregirlas , por eso se </w:t>
+      </w:r>
+      <w:proofErr w:type="spellStart"/>
+      <w:r>
+        <w:t>comenzo</w:t>
+      </w:r>
+      <w:proofErr w:type="spellEnd"/>
+      <w:r>
+        <w:t xml:space="preserve"> de cero con el bootstrap5.</w:t>
+      </w:r>
+    </w:p>
+    <w:p>
+      <w:r>
+        <w:br/>
+        <w:t xml:space="preserve">Se cambio el diseño del </w:t>
+      </w:r>
+      <w:proofErr w:type="spellStart"/>
+      <w:r>
+        <w:t>navbar</w:t>
+      </w:r>
+      <w:proofErr w:type="spellEnd"/>
+      <w:r>
+        <w:t xml:space="preserve"> agregando un color mas acorde a las páginas que se vieron.</w:t>
+      </w:r>
+      <w:r>
+        <w:br/>
+      </w:r>
+      <w:r>
+        <w:t>https://www.buenosaires.gob.ar/</w:t>
+      </w:r>
+      <w:r>
+        <w:br/>
+      </w:r>
+      <w:hyperlink r:id="rId7" w:history="1">
+        <w:r>
+          <w:rPr>
+            <w:rStyle w:val="Hipervnculo"/>
+          </w:rPr>
+          <w:t>https://www.buenosaires.gob.ar/servicios</w:t>
+        </w:r>
+      </w:hyperlink>
+      <w:r>
+        <w:br/>
+      </w:r>
+      <w:hyperlink r:id="rId8" w:history="1">
+        <w:r>
+          <w:rPr>
+            <w:rStyle w:val="Hipervnculo"/>
+          </w:rPr>
+          <w:t>https://www.buenosaires.gob.ar/laciudad/telefonosutiles</w:t>
+        </w:r>
+      </w:hyperlink>
+    </w:p>
+    <w:p>
+      <w:r>
+        <w:lastRenderedPageBreak/>
+        <w:br/>
+      </w:r>
+      <w:r>
+        <w:br/>
+        <w:t xml:space="preserve">Se utilizo efecto </w:t>
+      </w:r>
+      <w:proofErr w:type="spellStart"/>
+      <w:r>
+        <w:t>hover</w:t>
+      </w:r>
+      <w:proofErr w:type="spellEnd"/>
+      <w:r>
+        <w:t xml:space="preserve"> y </w:t>
+      </w:r>
+      <w:proofErr w:type="spellStart"/>
+      <w:r>
+        <w:t>transition</w:t>
+      </w:r>
+      <w:proofErr w:type="spellEnd"/>
+      <w:r>
+        <w:t xml:space="preserve"> para darle </w:t>
+      </w:r>
+      <w:proofErr w:type="spellStart"/>
+      <w:r>
+        <w:t>mas</w:t>
+      </w:r>
+      <w:proofErr w:type="spellEnd"/>
+      <w:r>
+        <w:t xml:space="preserve"> dinámica al </w:t>
+      </w:r>
+      <w:proofErr w:type="spellStart"/>
+      <w:r>
+        <w:t>menu</w:t>
+      </w:r>
+      <w:proofErr w:type="spellEnd"/>
+      <w:r>
+        <w:t>.</w:t>
+      </w:r>
+      <w:r>
+        <w:br/>
+      </w:r>
+      <w:r>
+        <w:br/>
+        <w:t xml:space="preserve">Se reduce campo de </w:t>
+      </w:r>
+      <w:proofErr w:type="spellStart"/>
+      <w:r>
+        <w:t>search</w:t>
+      </w:r>
+      <w:proofErr w:type="spellEnd"/>
+      <w:r>
+        <w:t xml:space="preserve"> , con solo el icono de lupa.</w:t>
+      </w:r>
+    </w:p>
     <w:sectPr>
       <w:pgSz w:w="11909" w:h="16834"/>
       <w:pgMar w:top="1440" w:right="1440" w:bottom="1440" w:left="1440" w:header="720" w:footer="720" w:gutter="0"/>
@@ -482,7 +572,7 @@
 </file>
 
 <file path=word/styles.xml><?xml version="1.0" encoding="utf-8"?>
-<w:styles xmlns:mc="http://schemas.openxmlformats.org/markup-compatibility/2006" xmlns:r="http://schemas.openxmlformats.org/officeDocument/2006/relationships" xmlns:w="http://schemas.openxmlformats.org/wordprocessingml/2006/main" xmlns:w14="http://schemas.microsoft.com/office/word/2010/wordml" xmlns:w15="http://schemas.microsoft.com/office/word/2012/wordml" xmlns:w16cid="http://schemas.microsoft.com/office/word/2016/wordml/cid" xmlns:w16se="http://schemas.microsoft.com/office/word/2015/wordml/symex" mc:Ignorable="w14 w15 w16se w16cid">
+<w:styles xmlns:mc="http://schemas.openxmlformats.org/markup-compatibility/2006" xmlns:r="http://schemas.openxmlformats.org/officeDocument/2006/relationships" xmlns:w="http://schemas.openxmlformats.org/wordprocessingml/2006/main" xmlns:w14="http://schemas.microsoft.com/office/word/2010/wordml" xmlns:w15="http://schemas.microsoft.com/office/word/2012/wordml" xmlns:w16cex="http://schemas.microsoft.com/office/word/2018/wordml/cex" xmlns:w16cid="http://schemas.microsoft.com/office/word/2016/wordml/cid" xmlns:w16="http://schemas.microsoft.com/office/word/2018/wordml" xmlns:w16sdtdh="http://schemas.microsoft.com/office/word/2020/wordml/sdtdatahash" xmlns:w16se="http://schemas.microsoft.com/office/word/2015/wordml/symex" mc:Ignorable="w14 w15 w16se w16cid w16 w16cex w16sdtdh">
   <w:docDefaults>
     <w:rPrDefault>
       <w:rPr>
@@ -498,7 +588,7 @@
       </w:pPr>
     </w:pPrDefault>
   </w:docDefaults>
-  <w:latentStyles w:defLockedState="0" w:defUIPriority="99" w:defSemiHidden="0" w:defUnhideWhenUsed="0" w:defQFormat="0" w:count="375">
+  <w:latentStyles w:defLockedState="0" w:defUIPriority="99" w:defSemiHidden="0" w:defUnhideWhenUsed="0" w:defQFormat="0" w:count="376">
     <w:lsdException w:name="Normal" w:uiPriority="0" w:qFormat="1"/>
     <w:lsdException w:name="heading 1" w:uiPriority="9" w:qFormat="1"/>
     <w:lsdException w:name="heading 2" w:semiHidden="1" w:uiPriority="9" w:unhideWhenUsed="1" w:qFormat="1"/>
@@ -604,7 +694,6 @@
     <w:lsdException w:name="HTML Sample" w:semiHidden="1" w:unhideWhenUsed="1"/>
     <w:lsdException w:name="HTML Typewriter" w:semiHidden="1" w:unhideWhenUsed="1"/>
     <w:lsdException w:name="HTML Variable" w:semiHidden="1" w:unhideWhenUsed="1"/>
-    <w:lsdException w:name="Normal Table" w:semiHidden="1" w:unhideWhenUsed="1"/>
     <w:lsdException w:name="annotation subject" w:semiHidden="1" w:unhideWhenUsed="1"/>
     <w:lsdException w:name="No List" w:semiHidden="1" w:unhideWhenUsed="1"/>
     <w:lsdException w:name="Outline List 1" w:semiHidden="1" w:unhideWhenUsed="1"/>
@@ -651,10 +740,8 @@
     <w:lsdException w:name="Table Subtle 2" w:semiHidden="1" w:unhideWhenUsed="1"/>
     <w:lsdException w:name="Table Web 1" w:semiHidden="1" w:unhideWhenUsed="1"/>
     <w:lsdException w:name="Table Web 2" w:semiHidden="1" w:unhideWhenUsed="1"/>
-    <w:lsdException w:name="Table Web 3" w:semiHidden="1" w:unhideWhenUsed="1"/>
     <w:lsdException w:name="Balloon Text" w:semiHidden="1" w:unhideWhenUsed="1"/>
     <w:lsdException w:name="Table Grid" w:uiPriority="39"/>
-    <w:lsdException w:name="Table Theme" w:semiHidden="1" w:unhideWhenUsed="1"/>
     <w:lsdException w:name="Placeholder Text" w:semiHidden="1"/>
     <w:lsdException w:name="No Spacing" w:uiPriority="1" w:qFormat="1"/>
     <w:lsdException w:name="Light Shading" w:uiPriority="60"/>
@@ -874,6 +961,7 @@
     <w:lsdException w:name="Smart Hyperlink" w:semiHidden="1" w:unhideWhenUsed="1"/>
     <w:lsdException w:name="Hashtag" w:semiHidden="1" w:unhideWhenUsed="1"/>
     <w:lsdException w:name="Unresolved Mention" w:semiHidden="1" w:unhideWhenUsed="1"/>
+    <w:lsdException w:name="Smart Link" w:semiHidden="1" w:unhideWhenUsed="1"/>
   </w:latentStyles>
   <w:style w:type="paragraph" w:default="1" w:styleId="Normal">
     <w:name w:val="Normal"/>
@@ -995,7 +1083,6 @@
   <w:style w:type="character" w:default="1" w:styleId="Fuentedeprrafopredeter">
     <w:name w:val="Default Paragraph Font"/>
     <w:uiPriority w:val="1"/>
-    <w:semiHidden/>
     <w:unhideWhenUsed/>
   </w:style>
   <w:style w:type="table" w:default="1" w:styleId="Tablanormal">
@@ -1061,6 +1148,29 @@
       <w:color w:val="666666"/>
       <w:sz w:val="30"/>
       <w:szCs w:val="30"/>
+    </w:rPr>
+  </w:style>
+  <w:style w:type="character" w:styleId="Hipervnculo">
+    <w:name w:val="Hyperlink"/>
+    <w:basedOn w:val="Fuentedeprrafopredeter"/>
+    <w:uiPriority w:val="99"/>
+    <w:unhideWhenUsed/>
+    <w:rsid w:val="00B31836"/>
+    <w:rPr>
+      <w:color w:val="0000FF" w:themeColor="hyperlink"/>
+      <w:u w:val="single"/>
+    </w:rPr>
+  </w:style>
+  <w:style w:type="character" w:styleId="Mencinsinresolver">
+    <w:name w:val="Unresolved Mention"/>
+    <w:basedOn w:val="Fuentedeprrafopredeter"/>
+    <w:uiPriority w:val="99"/>
+    <w:semiHidden/>
+    <w:unhideWhenUsed/>
+    <w:rsid w:val="00B31836"/>
+    <w:rPr>
+      <w:color w:val="605E5C"/>
+      <w:shd w:val="clear" w:color="auto" w:fill="E1DFDD"/>
     </w:rPr>
   </w:style>
 </w:styles>

</xml_diff>